<commit_message>
Finished the Test Plan
</commit_message>
<xml_diff>
--- a/A Warmup - 3 - Sounds Fishy - Test Plan.docx
+++ b/A Warmup - 3 - Sounds Fishy - Test Plan.docx
@@ -12,8 +12,6 @@
       <w:r>
         <w:t>Sounds Fishy</w:t>
       </w:r>
-      <w:bookmarkStart w:id="0" w:name="_GoBack"/>
-      <w:bookmarkEnd w:id="0"/>
     </w:p>
     <w:p>
       <w:pPr>
@@ -154,14 +152,7 @@
           <w:sz w:val="24"/>
           <w:szCs w:val="24"/>
         </w:rPr>
-        <w:t xml:space="preserve">Show the input sequence </w:t>
-      </w:r>
-      <w:r>
-        <w:rPr>
-          <w:sz w:val="24"/>
-          <w:szCs w:val="24"/>
-        </w:rPr>
-        <w:t>for a given case, and list the expected output.</w:t>
+        <w:t>Show the input sequence for a given case, and list the expected output.</w:t>
       </w:r>
       <w:r>
         <w:rPr>
@@ -357,22 +348,584 @@
             <w:pPr>
               <w:pStyle w:val="Default"/>
               <w:rPr>
+                <w:rFonts w:ascii="Courier" w:hAnsi="Courier"/>
+                <w:b/>
+                <w:bCs/>
+                <w:sz w:val="18"/>
+                <w:szCs w:val="18"/>
+              </w:rPr>
+            </w:pPr>
+            <w:r>
+              <w:rPr>
+                <w:rFonts w:ascii="Courier" w:hAnsi="Courier"/>
+                <w:sz w:val="18"/>
+                <w:szCs w:val="18"/>
+              </w:rPr>
+              <w:t>Reading 1</w:t>
+            </w:r>
+            <w:r>
+              <w:rPr>
+                <w:rFonts w:ascii="Courier" w:hAnsi="Courier"/>
+                <w:sz w:val="18"/>
+                <w:szCs w:val="18"/>
+              </w:rPr>
+              <w:t xml:space="preserve">? </w:t>
+            </w:r>
+            <w:r>
+              <w:rPr>
+                <w:rFonts w:ascii="Courier" w:hAnsi="Courier"/>
+                <w:b/>
+                <w:sz w:val="18"/>
+                <w:szCs w:val="18"/>
+              </w:rPr>
+              <w:t>20</w:t>
+            </w:r>
+          </w:p>
+          <w:p>
+            <w:pPr>
+              <w:pStyle w:val="Default"/>
+              <w:rPr>
+                <w:rFonts w:ascii="Courier" w:hAnsi="Courier"/>
+                <w:b/>
+                <w:bCs/>
+                <w:sz w:val="18"/>
+                <w:szCs w:val="18"/>
+              </w:rPr>
+            </w:pPr>
+            <w:r>
+              <w:rPr>
+                <w:rFonts w:ascii="Courier" w:hAnsi="Courier"/>
+                <w:bCs/>
+                <w:sz w:val="18"/>
+                <w:szCs w:val="18"/>
+              </w:rPr>
+              <w:t xml:space="preserve">Reading 2? </w:t>
+            </w:r>
+            <w:r>
+              <w:rPr>
+                <w:rFonts w:ascii="Courier" w:hAnsi="Courier"/>
+                <w:b/>
+                <w:bCs/>
+                <w:sz w:val="18"/>
+                <w:szCs w:val="18"/>
+              </w:rPr>
+              <w:t>50</w:t>
+            </w:r>
+          </w:p>
+          <w:p>
+            <w:pPr>
+              <w:pStyle w:val="Default"/>
+              <w:rPr>
+                <w:rFonts w:ascii="Courier" w:hAnsi="Courier"/>
+                <w:b/>
+                <w:bCs/>
+                <w:sz w:val="18"/>
+                <w:szCs w:val="18"/>
+              </w:rPr>
+            </w:pPr>
+            <w:r>
+              <w:rPr>
+                <w:rFonts w:ascii="Courier" w:hAnsi="Courier"/>
+                <w:bCs/>
+                <w:sz w:val="18"/>
+                <w:szCs w:val="18"/>
+              </w:rPr>
+              <w:t xml:space="preserve">Reading 3? </w:t>
+            </w:r>
+            <w:r>
+              <w:rPr>
+                <w:rFonts w:ascii="Courier" w:hAnsi="Courier"/>
+                <w:b/>
+                <w:bCs/>
+                <w:sz w:val="18"/>
+                <w:szCs w:val="18"/>
+              </w:rPr>
+              <w:t>20</w:t>
+            </w:r>
+          </w:p>
+          <w:p>
+            <w:pPr>
+              <w:pStyle w:val="Default"/>
+              <w:rPr>
+                <w:rFonts w:ascii="Courier" w:hAnsi="Courier"/>
+                <w:sz w:val="18"/>
+                <w:szCs w:val="18"/>
+              </w:rPr>
+            </w:pPr>
+            <w:r>
+              <w:rPr>
+                <w:rFonts w:ascii="Courier" w:hAnsi="Courier"/>
+                <w:bCs/>
+                <w:sz w:val="18"/>
+                <w:szCs w:val="18"/>
+              </w:rPr>
+              <w:t>Reading 4?</w:t>
+            </w:r>
+            <w:r>
+              <w:rPr>
+                <w:rFonts w:ascii="Courier" w:hAnsi="Courier"/>
+                <w:b/>
+                <w:bCs/>
+                <w:sz w:val="18"/>
+                <w:szCs w:val="18"/>
+              </w:rPr>
+              <w:t xml:space="preserve"> 30</w:t>
+            </w:r>
+            <w:r>
+              <w:rPr>
                 <w:rFonts w:ascii="Courier" w:eastAsia="Courier" w:hAnsi="Courier" w:cs="Courier"/>
                 <w:sz w:val="18"/>
                 <w:szCs w:val="18"/>
               </w:rPr>
-            </w:pPr>
-            <w:r>
-              <w:rPr>
-                <w:rFonts w:ascii="Courier" w:hAnsi="Courier"/>
-                <w:sz w:val="18"/>
-                <w:szCs w:val="18"/>
-              </w:rPr>
-              <w:t>Prompt?</w:t>
-            </w:r>
-            <w:r>
-              <w:rPr>
-                <w:rFonts w:ascii="Courier" w:hAnsi="Courier"/>
+              <w:br/>
+            </w:r>
+            <w:r>
+              <w:rPr>
+                <w:rFonts w:ascii="Courier" w:hAnsi="Courier"/>
+                <w:sz w:val="18"/>
+                <w:szCs w:val="18"/>
+              </w:rPr>
+              <w:t>No Fish</w:t>
+            </w:r>
+          </w:p>
+          <w:p>
+            <w:pPr>
+              <w:pStyle w:val="Default"/>
+              <w:rPr>
+                <w:rFonts w:ascii="Courier" w:hAnsi="Courier"/>
+                <w:sz w:val="18"/>
+                <w:szCs w:val="18"/>
+              </w:rPr>
+            </w:pPr>
+          </w:p>
+          <w:p>
+            <w:pPr>
+              <w:pStyle w:val="Default"/>
+              <w:rPr>
+                <w:rFonts w:ascii="Courier" w:hAnsi="Courier"/>
+                <w:b/>
+                <w:bCs/>
+                <w:sz w:val="18"/>
+                <w:szCs w:val="18"/>
+              </w:rPr>
+            </w:pPr>
+            <w:r>
+              <w:rPr>
+                <w:rFonts w:ascii="Courier" w:hAnsi="Courier"/>
+                <w:sz w:val="18"/>
+                <w:szCs w:val="18"/>
+              </w:rPr>
+              <w:t xml:space="preserve">Reading 1? </w:t>
+            </w:r>
+            <w:r>
+              <w:rPr>
+                <w:rFonts w:ascii="Courier" w:hAnsi="Courier"/>
+                <w:b/>
+                <w:sz w:val="18"/>
+                <w:szCs w:val="18"/>
+              </w:rPr>
+              <w:t>20</w:t>
+            </w:r>
+          </w:p>
+          <w:p>
+            <w:pPr>
+              <w:pStyle w:val="Default"/>
+              <w:rPr>
+                <w:rFonts w:ascii="Courier" w:hAnsi="Courier"/>
+                <w:b/>
+                <w:bCs/>
+                <w:sz w:val="18"/>
+                <w:szCs w:val="18"/>
+              </w:rPr>
+            </w:pPr>
+            <w:r>
+              <w:rPr>
+                <w:rFonts w:ascii="Courier" w:hAnsi="Courier"/>
+                <w:bCs/>
+                <w:sz w:val="18"/>
+                <w:szCs w:val="18"/>
+              </w:rPr>
+              <w:t xml:space="preserve">Reading 2? </w:t>
+            </w:r>
+            <w:r>
+              <w:rPr>
+                <w:rFonts w:ascii="Courier" w:hAnsi="Courier"/>
+                <w:b/>
+                <w:bCs/>
+                <w:sz w:val="18"/>
+                <w:szCs w:val="18"/>
+              </w:rPr>
+              <w:t>30</w:t>
+            </w:r>
+          </w:p>
+          <w:p>
+            <w:pPr>
+              <w:pStyle w:val="Default"/>
+              <w:rPr>
+                <w:rFonts w:ascii="Courier" w:hAnsi="Courier"/>
+                <w:b/>
+                <w:bCs/>
+                <w:sz w:val="18"/>
+                <w:szCs w:val="18"/>
+              </w:rPr>
+            </w:pPr>
+            <w:r>
+              <w:rPr>
+                <w:rFonts w:ascii="Courier" w:hAnsi="Courier"/>
+                <w:bCs/>
+                <w:sz w:val="18"/>
+                <w:szCs w:val="18"/>
+              </w:rPr>
+              <w:t xml:space="preserve">Reading 3? </w:t>
+            </w:r>
+            <w:r>
+              <w:rPr>
+                <w:rFonts w:ascii="Courier" w:hAnsi="Courier"/>
+                <w:b/>
+                <w:bCs/>
+                <w:sz w:val="18"/>
+                <w:szCs w:val="18"/>
+              </w:rPr>
+              <w:t>50</w:t>
+            </w:r>
+          </w:p>
+          <w:p>
+            <w:pPr>
+              <w:pStyle w:val="Default"/>
+              <w:rPr>
+                <w:rFonts w:ascii="Courier" w:eastAsia="Courier" w:hAnsi="Courier" w:cs="Courier"/>
+                <w:sz w:val="18"/>
+                <w:szCs w:val="18"/>
+              </w:rPr>
+            </w:pPr>
+            <w:r>
+              <w:rPr>
+                <w:rFonts w:ascii="Courier" w:hAnsi="Courier"/>
+                <w:bCs/>
+                <w:sz w:val="18"/>
+                <w:szCs w:val="18"/>
+              </w:rPr>
+              <w:t>Reading 4?</w:t>
+            </w:r>
+            <w:r>
+              <w:rPr>
+                <w:rFonts w:ascii="Courier" w:hAnsi="Courier"/>
+                <w:b/>
+                <w:bCs/>
+                <w:sz w:val="18"/>
+                <w:szCs w:val="18"/>
+              </w:rPr>
+              <w:t xml:space="preserve"> 70</w:t>
+            </w:r>
+          </w:p>
+          <w:p>
+            <w:pPr>
+              <w:pStyle w:val="Default"/>
+              <w:rPr>
+                <w:rFonts w:ascii="Courier" w:hAnsi="Courier"/>
+                <w:sz w:val="18"/>
+                <w:szCs w:val="18"/>
+              </w:rPr>
+            </w:pPr>
+            <w:r>
+              <w:rPr>
+                <w:rFonts w:ascii="Courier" w:hAnsi="Courier"/>
+                <w:sz w:val="18"/>
+                <w:szCs w:val="18"/>
+              </w:rPr>
+              <w:t>Fish Rising</w:t>
+            </w:r>
+          </w:p>
+          <w:p>
+            <w:pPr>
+              <w:pStyle w:val="Default"/>
+              <w:rPr>
+                <w:rFonts w:ascii="Courier" w:hAnsi="Courier"/>
+                <w:sz w:val="18"/>
+                <w:szCs w:val="18"/>
+              </w:rPr>
+            </w:pPr>
+          </w:p>
+          <w:p>
+            <w:pPr>
+              <w:pStyle w:val="Default"/>
+              <w:rPr>
+                <w:rFonts w:ascii="Courier" w:hAnsi="Courier"/>
+                <w:b/>
+                <w:bCs/>
+                <w:sz w:val="18"/>
+                <w:szCs w:val="18"/>
+              </w:rPr>
+            </w:pPr>
+            <w:r>
+              <w:rPr>
+                <w:rFonts w:ascii="Courier" w:hAnsi="Courier"/>
+                <w:sz w:val="18"/>
+                <w:szCs w:val="18"/>
+              </w:rPr>
+              <w:t xml:space="preserve">Reading 1? </w:t>
+            </w:r>
+            <w:r>
+              <w:rPr>
+                <w:rFonts w:ascii="Courier" w:hAnsi="Courier"/>
+                <w:b/>
+                <w:sz w:val="18"/>
+                <w:szCs w:val="18"/>
+              </w:rPr>
+              <w:t>50</w:t>
+            </w:r>
+          </w:p>
+          <w:p>
+            <w:pPr>
+              <w:pStyle w:val="Default"/>
+              <w:rPr>
+                <w:rFonts w:ascii="Courier" w:hAnsi="Courier"/>
+                <w:b/>
+                <w:bCs/>
+                <w:sz w:val="18"/>
+                <w:szCs w:val="18"/>
+              </w:rPr>
+            </w:pPr>
+            <w:r>
+              <w:rPr>
+                <w:rFonts w:ascii="Courier" w:hAnsi="Courier"/>
+                <w:bCs/>
+                <w:sz w:val="18"/>
+                <w:szCs w:val="18"/>
+              </w:rPr>
+              <w:t xml:space="preserve">Reading 2? </w:t>
+            </w:r>
+            <w:r>
+              <w:rPr>
+                <w:rFonts w:ascii="Courier" w:hAnsi="Courier"/>
+                <w:b/>
+                <w:bCs/>
+                <w:sz w:val="18"/>
+                <w:szCs w:val="18"/>
+              </w:rPr>
+              <w:t>30</w:t>
+            </w:r>
+          </w:p>
+          <w:p>
+            <w:pPr>
+              <w:pStyle w:val="Default"/>
+              <w:rPr>
+                <w:rFonts w:ascii="Courier" w:hAnsi="Courier"/>
+                <w:b/>
+                <w:bCs/>
+                <w:sz w:val="18"/>
+                <w:szCs w:val="18"/>
+              </w:rPr>
+            </w:pPr>
+            <w:r>
+              <w:rPr>
+                <w:rFonts w:ascii="Courier" w:hAnsi="Courier"/>
+                <w:bCs/>
+                <w:sz w:val="18"/>
+                <w:szCs w:val="18"/>
+              </w:rPr>
+              <w:t xml:space="preserve">Reading 3? </w:t>
+            </w:r>
+            <w:r>
+              <w:rPr>
+                <w:rFonts w:ascii="Courier" w:hAnsi="Courier"/>
+                <w:b/>
+                <w:bCs/>
+                <w:sz w:val="18"/>
+                <w:szCs w:val="18"/>
+              </w:rPr>
+              <w:t>20</w:t>
+            </w:r>
+          </w:p>
+          <w:p>
+            <w:pPr>
+              <w:pStyle w:val="Default"/>
+              <w:rPr>
+                <w:rFonts w:ascii="Courier" w:hAnsi="Courier"/>
+                <w:sz w:val="18"/>
+                <w:szCs w:val="18"/>
+              </w:rPr>
+            </w:pPr>
+            <w:r>
+              <w:rPr>
+                <w:rFonts w:ascii="Courier" w:hAnsi="Courier"/>
+                <w:bCs/>
+                <w:sz w:val="18"/>
+                <w:szCs w:val="18"/>
+              </w:rPr>
+              <w:t>Reading 4?</w:t>
+            </w:r>
+            <w:r>
+              <w:rPr>
+                <w:rFonts w:ascii="Courier" w:hAnsi="Courier"/>
+                <w:b/>
+                <w:bCs/>
+                <w:sz w:val="18"/>
+                <w:szCs w:val="18"/>
+              </w:rPr>
+              <w:t xml:space="preserve"> 7</w:t>
+            </w:r>
+            <w:r>
+              <w:rPr>
+                <w:rFonts w:ascii="Courier" w:eastAsia="Courier" w:hAnsi="Courier" w:cs="Courier"/>
+                <w:sz w:val="18"/>
+                <w:szCs w:val="18"/>
+              </w:rPr>
+              <w:br/>
+            </w:r>
+            <w:r>
+              <w:rPr>
+                <w:rFonts w:ascii="Courier" w:hAnsi="Courier"/>
+                <w:sz w:val="18"/>
+                <w:szCs w:val="18"/>
+              </w:rPr>
+              <w:t>Fish Diving</w:t>
+            </w:r>
+          </w:p>
+          <w:p>
+            <w:pPr>
+              <w:pStyle w:val="Default"/>
+              <w:rPr>
+                <w:rFonts w:ascii="Courier" w:hAnsi="Courier"/>
+                <w:sz w:val="18"/>
+                <w:szCs w:val="18"/>
+              </w:rPr>
+            </w:pPr>
+          </w:p>
+          <w:p>
+            <w:pPr>
+              <w:pStyle w:val="Default"/>
+              <w:rPr>
+                <w:rFonts w:ascii="Courier" w:hAnsi="Courier"/>
+                <w:b/>
+                <w:bCs/>
+                <w:sz w:val="18"/>
+                <w:szCs w:val="18"/>
+              </w:rPr>
+            </w:pPr>
+            <w:r>
+              <w:rPr>
+                <w:rFonts w:ascii="Courier" w:hAnsi="Courier"/>
+                <w:sz w:val="18"/>
+                <w:szCs w:val="18"/>
+              </w:rPr>
+              <w:t xml:space="preserve">Reading 1? </w:t>
+            </w:r>
+            <w:r>
+              <w:rPr>
+                <w:rFonts w:ascii="Courier" w:hAnsi="Courier"/>
+                <w:b/>
+                <w:sz w:val="18"/>
+                <w:szCs w:val="18"/>
+              </w:rPr>
+              <w:t>50</w:t>
+            </w:r>
+          </w:p>
+          <w:p>
+            <w:pPr>
+              <w:pStyle w:val="Default"/>
+              <w:rPr>
+                <w:rFonts w:ascii="Courier" w:hAnsi="Courier"/>
+                <w:b/>
+                <w:bCs/>
+                <w:sz w:val="18"/>
+                <w:szCs w:val="18"/>
+              </w:rPr>
+            </w:pPr>
+            <w:r>
+              <w:rPr>
+                <w:rFonts w:ascii="Courier" w:hAnsi="Courier"/>
+                <w:bCs/>
+                <w:sz w:val="18"/>
+                <w:szCs w:val="18"/>
+              </w:rPr>
+              <w:t xml:space="preserve">Reading 2? </w:t>
+            </w:r>
+            <w:r>
+              <w:rPr>
+                <w:rFonts w:ascii="Courier" w:hAnsi="Courier"/>
+                <w:b/>
+                <w:bCs/>
+                <w:sz w:val="18"/>
+                <w:szCs w:val="18"/>
+              </w:rPr>
+              <w:t>5</w:t>
+            </w:r>
+            <w:r>
+              <w:rPr>
+                <w:rFonts w:ascii="Courier" w:hAnsi="Courier"/>
+                <w:b/>
+                <w:bCs/>
+                <w:sz w:val="18"/>
+                <w:szCs w:val="18"/>
+              </w:rPr>
+              <w:t>0</w:t>
+            </w:r>
+          </w:p>
+          <w:p>
+            <w:pPr>
+              <w:pStyle w:val="Default"/>
+              <w:rPr>
+                <w:rFonts w:ascii="Courier" w:hAnsi="Courier"/>
+                <w:b/>
+                <w:bCs/>
+                <w:sz w:val="18"/>
+                <w:szCs w:val="18"/>
+              </w:rPr>
+            </w:pPr>
+            <w:r>
+              <w:rPr>
+                <w:rFonts w:ascii="Courier" w:hAnsi="Courier"/>
+                <w:bCs/>
+                <w:sz w:val="18"/>
+                <w:szCs w:val="18"/>
+              </w:rPr>
+              <w:t xml:space="preserve">Reading 3? </w:t>
+            </w:r>
+            <w:r>
+              <w:rPr>
+                <w:rFonts w:ascii="Courier" w:hAnsi="Courier"/>
+                <w:b/>
+                <w:bCs/>
+                <w:sz w:val="18"/>
+                <w:szCs w:val="18"/>
+              </w:rPr>
+              <w:t>5</w:t>
+            </w:r>
+            <w:r>
+              <w:rPr>
+                <w:rFonts w:ascii="Courier" w:hAnsi="Courier"/>
+                <w:b/>
+                <w:bCs/>
+                <w:sz w:val="18"/>
+                <w:szCs w:val="18"/>
+              </w:rPr>
+              <w:t>0</w:t>
+            </w:r>
+          </w:p>
+          <w:p>
+            <w:pPr>
+              <w:pStyle w:val="Default"/>
+              <w:rPr>
+                <w:rFonts w:ascii="Courier" w:eastAsia="Courier" w:hAnsi="Courier" w:cs="Courier"/>
+                <w:sz w:val="18"/>
+                <w:szCs w:val="18"/>
+              </w:rPr>
+            </w:pPr>
+            <w:r>
+              <w:rPr>
+                <w:rFonts w:ascii="Courier" w:hAnsi="Courier"/>
+                <w:bCs/>
+                <w:sz w:val="18"/>
+                <w:szCs w:val="18"/>
+              </w:rPr>
+              <w:t>Reading 4?</w:t>
+            </w:r>
+            <w:r>
+              <w:rPr>
+                <w:rFonts w:ascii="Courier" w:hAnsi="Courier"/>
+                <w:b/>
+                <w:bCs/>
                 <w:sz w:val="18"/>
                 <w:szCs w:val="18"/>
               </w:rPr>
@@ -386,7 +939,7 @@
                 <w:sz w:val="18"/>
                 <w:szCs w:val="18"/>
               </w:rPr>
-              <w:t>input</w:t>
+              <w:t>50</w:t>
             </w:r>
             <w:r>
               <w:rPr>
@@ -402,15 +955,15 @@
                 <w:sz w:val="18"/>
                 <w:szCs w:val="18"/>
               </w:rPr>
-              <w:t>Output</w:t>
-            </w:r>
-            <w:r>
-              <w:rPr>
-                <w:rFonts w:ascii="Courier" w:hAnsi="Courier"/>
-                <w:sz w:val="18"/>
-                <w:szCs w:val="18"/>
-              </w:rPr>
-              <w:t xml:space="preserve"> </w:t>
+              <w:t xml:space="preserve">Fish </w:t>
+            </w:r>
+            <w:r>
+              <w:rPr>
+                <w:rFonts w:ascii="Courier" w:hAnsi="Courier"/>
+                <w:sz w:val="18"/>
+                <w:szCs w:val="18"/>
+              </w:rPr>
+              <w:t>At Constant Depth</w:t>
             </w:r>
           </w:p>
         </w:tc>
@@ -448,6 +1001,7 @@
                 <w:sz w:val="20"/>
                 <w:szCs w:val="20"/>
               </w:rPr>
+              <w:lastRenderedPageBreak/>
               <w:t>Boundary condition(s)</w:t>
             </w:r>
           </w:p>
@@ -478,22 +1032,211 @@
             <w:pPr>
               <w:pStyle w:val="Default"/>
               <w:rPr>
+                <w:rFonts w:ascii="Courier" w:hAnsi="Courier"/>
+                <w:b/>
+                <w:bCs/>
+                <w:sz w:val="18"/>
+                <w:szCs w:val="18"/>
+              </w:rPr>
+            </w:pPr>
+            <w:r>
+              <w:rPr>
+                <w:rFonts w:ascii="Courier" w:hAnsi="Courier"/>
+                <w:sz w:val="18"/>
+                <w:szCs w:val="18"/>
+              </w:rPr>
+              <w:t xml:space="preserve">Reading 1? </w:t>
+            </w:r>
+            <w:r>
+              <w:rPr>
+                <w:rFonts w:ascii="Courier" w:hAnsi="Courier"/>
+                <w:b/>
+                <w:sz w:val="18"/>
+                <w:szCs w:val="18"/>
+              </w:rPr>
+              <w:t>1</w:t>
+            </w:r>
+          </w:p>
+          <w:p>
+            <w:pPr>
+              <w:pStyle w:val="Default"/>
+              <w:rPr>
+                <w:rFonts w:ascii="Courier" w:hAnsi="Courier"/>
+                <w:b/>
+                <w:bCs/>
+                <w:sz w:val="18"/>
+                <w:szCs w:val="18"/>
+              </w:rPr>
+            </w:pPr>
+            <w:r>
+              <w:rPr>
+                <w:rFonts w:ascii="Courier" w:hAnsi="Courier"/>
+                <w:bCs/>
+                <w:sz w:val="18"/>
+                <w:szCs w:val="18"/>
+              </w:rPr>
+              <w:t xml:space="preserve">Reading 2? </w:t>
+            </w:r>
+            <w:r>
+              <w:rPr>
+                <w:rFonts w:ascii="Courier" w:hAnsi="Courier"/>
+                <w:b/>
+                <w:bCs/>
+                <w:sz w:val="18"/>
+                <w:szCs w:val="18"/>
+              </w:rPr>
+              <w:t>35</w:t>
+            </w:r>
+          </w:p>
+          <w:p>
+            <w:pPr>
+              <w:pStyle w:val="Default"/>
+              <w:rPr>
+                <w:rFonts w:ascii="Courier" w:hAnsi="Courier"/>
+                <w:b/>
+                <w:bCs/>
+                <w:sz w:val="18"/>
+                <w:szCs w:val="18"/>
+              </w:rPr>
+            </w:pPr>
+            <w:r>
+              <w:rPr>
+                <w:rFonts w:ascii="Courier" w:hAnsi="Courier"/>
+                <w:bCs/>
+                <w:sz w:val="18"/>
+                <w:szCs w:val="18"/>
+              </w:rPr>
+              <w:t xml:space="preserve">Reading 3? </w:t>
+            </w:r>
+            <w:r>
+              <w:rPr>
+                <w:rFonts w:ascii="Courier" w:hAnsi="Courier"/>
+                <w:b/>
+                <w:bCs/>
+                <w:sz w:val="18"/>
+                <w:szCs w:val="18"/>
+              </w:rPr>
+              <w:t>20</w:t>
+            </w:r>
+          </w:p>
+          <w:p>
+            <w:pPr>
+              <w:pStyle w:val="Default"/>
+              <w:rPr>
+                <w:rFonts w:ascii="Courier" w:hAnsi="Courier"/>
+                <w:sz w:val="18"/>
+                <w:szCs w:val="18"/>
+              </w:rPr>
+            </w:pPr>
+            <w:r>
+              <w:rPr>
+                <w:rFonts w:ascii="Courier" w:hAnsi="Courier"/>
+                <w:bCs/>
+                <w:sz w:val="18"/>
+                <w:szCs w:val="18"/>
+              </w:rPr>
+              <w:t>Reading 4?</w:t>
+            </w:r>
+            <w:r>
+              <w:rPr>
+                <w:rFonts w:ascii="Courier" w:hAnsi="Courier"/>
+                <w:b/>
+                <w:bCs/>
+                <w:sz w:val="18"/>
+                <w:szCs w:val="18"/>
+              </w:rPr>
+              <w:t xml:space="preserve"> 10</w:t>
+            </w:r>
+            <w:r>
+              <w:rPr>
                 <w:rFonts w:ascii="Courier" w:eastAsia="Courier" w:hAnsi="Courier" w:cs="Courier"/>
                 <w:sz w:val="18"/>
                 <w:szCs w:val="18"/>
               </w:rPr>
-            </w:pPr>
-            <w:r>
-              <w:rPr>
-                <w:rFonts w:ascii="Courier" w:hAnsi="Courier"/>
-                <w:sz w:val="18"/>
-                <w:szCs w:val="18"/>
-              </w:rPr>
-              <w:t>Prompt?</w:t>
-            </w:r>
-            <w:r>
-              <w:rPr>
-                <w:rFonts w:ascii="Courier" w:hAnsi="Courier"/>
+              <w:br/>
+            </w:r>
+            <w:r>
+              <w:rPr>
+                <w:rFonts w:ascii="Courier" w:hAnsi="Courier"/>
+                <w:sz w:val="18"/>
+                <w:szCs w:val="18"/>
+              </w:rPr>
+              <w:t>N</w:t>
+            </w:r>
+            <w:bookmarkStart w:id="0" w:name="_GoBack"/>
+            <w:bookmarkEnd w:id="0"/>
+            <w:r>
+              <w:rPr>
+                <w:rFonts w:ascii="Courier" w:hAnsi="Courier"/>
+                <w:sz w:val="18"/>
+                <w:szCs w:val="18"/>
+              </w:rPr>
+              <w:t>o Fish</w:t>
+            </w:r>
+          </w:p>
+          <w:p>
+            <w:pPr>
+              <w:pStyle w:val="Default"/>
+              <w:rPr>
+                <w:rFonts w:ascii="Courier" w:hAnsi="Courier"/>
+                <w:sz w:val="18"/>
+                <w:szCs w:val="18"/>
+              </w:rPr>
+            </w:pPr>
+          </w:p>
+          <w:p>
+            <w:pPr>
+              <w:pStyle w:val="Default"/>
+              <w:rPr>
+                <w:rFonts w:ascii="Courier" w:hAnsi="Courier"/>
+                <w:b/>
+                <w:bCs/>
+                <w:sz w:val="18"/>
+                <w:szCs w:val="18"/>
+              </w:rPr>
+            </w:pPr>
+            <w:r>
+              <w:rPr>
+                <w:rFonts w:ascii="Courier" w:hAnsi="Courier"/>
+                <w:sz w:val="18"/>
+                <w:szCs w:val="18"/>
+              </w:rPr>
+              <w:t xml:space="preserve">Reading 1? </w:t>
+            </w:r>
+            <w:r>
+              <w:rPr>
+                <w:rFonts w:ascii="Courier" w:hAnsi="Courier"/>
+                <w:b/>
+                <w:sz w:val="18"/>
+                <w:szCs w:val="18"/>
+              </w:rPr>
+              <w:t>100</w:t>
+            </w:r>
+          </w:p>
+          <w:p>
+            <w:pPr>
+              <w:pStyle w:val="Default"/>
+              <w:rPr>
+                <w:rFonts w:ascii="Courier" w:hAnsi="Courier"/>
+                <w:b/>
+                <w:bCs/>
+                <w:sz w:val="18"/>
+                <w:szCs w:val="18"/>
+              </w:rPr>
+            </w:pPr>
+            <w:r>
+              <w:rPr>
+                <w:rFonts w:ascii="Courier" w:hAnsi="Courier"/>
+                <w:bCs/>
+                <w:sz w:val="18"/>
+                <w:szCs w:val="18"/>
+              </w:rPr>
+              <w:t>Reading 2?</w:t>
+            </w:r>
+            <w:r>
+              <w:rPr>
+                <w:rFonts w:ascii="Courier" w:hAnsi="Courier"/>
+                <w:bCs/>
                 <w:sz w:val="18"/>
                 <w:szCs w:val="18"/>
               </w:rPr>
@@ -507,14 +1250,115 @@
                 <w:sz w:val="18"/>
                 <w:szCs w:val="18"/>
               </w:rPr>
-              <w:t>input</w:t>
-            </w:r>
-            <w:r>
+              <w:t>100</w:t>
+            </w:r>
+          </w:p>
+          <w:p>
+            <w:pPr>
+              <w:pStyle w:val="Default"/>
+              <w:rPr>
+                <w:rFonts w:ascii="Courier" w:hAnsi="Courier"/>
+                <w:b/>
+                <w:bCs/>
+                <w:sz w:val="18"/>
+                <w:szCs w:val="18"/>
+              </w:rPr>
+            </w:pPr>
+            <w:r>
+              <w:rPr>
+                <w:rFonts w:ascii="Courier" w:hAnsi="Courier"/>
+                <w:bCs/>
+                <w:sz w:val="18"/>
+                <w:szCs w:val="18"/>
+              </w:rPr>
+              <w:t xml:space="preserve">Reading 3? </w:t>
+            </w:r>
+            <w:r>
+              <w:rPr>
+                <w:rFonts w:ascii="Courier" w:hAnsi="Courier"/>
+                <w:b/>
+                <w:bCs/>
+                <w:sz w:val="18"/>
+                <w:szCs w:val="18"/>
+              </w:rPr>
+              <w:t>0</w:t>
+            </w:r>
+          </w:p>
+          <w:p>
+            <w:pPr>
+              <w:pStyle w:val="Default"/>
+              <w:rPr>
+                <w:rFonts w:ascii="Courier" w:hAnsi="Courier"/>
+                <w:b/>
+                <w:bCs/>
+                <w:sz w:val="18"/>
+                <w:szCs w:val="18"/>
+              </w:rPr>
+            </w:pPr>
+            <w:r>
+              <w:rPr>
+                <w:rFonts w:ascii="Courier" w:hAnsi="Courier"/>
+                <w:bCs/>
+                <w:sz w:val="18"/>
+                <w:szCs w:val="18"/>
+              </w:rPr>
+              <w:t xml:space="preserve">Reading 3? </w:t>
+            </w:r>
+            <w:r>
+              <w:rPr>
+                <w:rFonts w:ascii="Courier" w:hAnsi="Courier"/>
+                <w:b/>
+                <w:bCs/>
+                <w:sz w:val="18"/>
+                <w:szCs w:val="18"/>
+              </w:rPr>
+              <w:t>100</w:t>
+            </w:r>
+          </w:p>
+          <w:p>
+            <w:pPr>
+              <w:pStyle w:val="Default"/>
               <w:rPr>
                 <w:rFonts w:ascii="Courier" w:eastAsia="Courier" w:hAnsi="Courier" w:cs="Courier"/>
                 <w:sz w:val="18"/>
                 <w:szCs w:val="18"/>
               </w:rPr>
+            </w:pPr>
+            <w:r>
+              <w:rPr>
+                <w:rFonts w:ascii="Courier" w:hAnsi="Courier"/>
+                <w:bCs/>
+                <w:sz w:val="18"/>
+                <w:szCs w:val="18"/>
+              </w:rPr>
+              <w:t>Reading 4?</w:t>
+            </w:r>
+            <w:r>
+              <w:rPr>
+                <w:rFonts w:ascii="Courier" w:hAnsi="Courier"/>
+                <w:b/>
+                <w:bCs/>
+                <w:sz w:val="18"/>
+                <w:szCs w:val="18"/>
+              </w:rPr>
+              <w:t xml:space="preserve"> 10</w:t>
+            </w:r>
+            <w:r>
+              <w:rPr>
+                <w:rFonts w:ascii="Courier" w:hAnsi="Courier"/>
+                <w:b/>
+                <w:bCs/>
+                <w:sz w:val="18"/>
+                <w:szCs w:val="18"/>
+              </w:rPr>
+              <w:t>0</w:t>
+            </w:r>
+            <w:r>
+              <w:rPr>
+                <w:rFonts w:ascii="Courier" w:eastAsia="Courier" w:hAnsi="Courier" w:cs="Courier"/>
+                <w:sz w:val="18"/>
+                <w:szCs w:val="18"/>
+              </w:rPr>
               <w:br/>
             </w:r>
             <w:r>
@@ -523,15 +1367,7 @@
                 <w:sz w:val="18"/>
                 <w:szCs w:val="18"/>
               </w:rPr>
-              <w:t>Output</w:t>
-            </w:r>
-            <w:r>
-              <w:rPr>
-                <w:rFonts w:ascii="Courier" w:hAnsi="Courier"/>
-                <w:sz w:val="18"/>
-                <w:szCs w:val="18"/>
-              </w:rPr>
-              <w:t xml:space="preserve"> </w:t>
+              <w:t>Fish at Constant Depth</w:t>
             </w:r>
           </w:p>
         </w:tc>
@@ -594,22 +1430,368 @@
             <w:pPr>
               <w:pStyle w:val="Default"/>
               <w:rPr>
+                <w:rFonts w:ascii="Courier" w:hAnsi="Courier"/>
+                <w:b/>
+                <w:sz w:val="18"/>
+                <w:szCs w:val="18"/>
+              </w:rPr>
+            </w:pPr>
+            <w:r>
+              <w:rPr>
+                <w:rFonts w:ascii="Courier" w:hAnsi="Courier"/>
+                <w:sz w:val="18"/>
+                <w:szCs w:val="18"/>
+              </w:rPr>
+              <w:t xml:space="preserve">Reading 1? </w:t>
+            </w:r>
+            <w:r>
+              <w:rPr>
+                <w:rFonts w:ascii="Courier" w:hAnsi="Courier"/>
+                <w:b/>
+                <w:sz w:val="18"/>
+                <w:szCs w:val="18"/>
+              </w:rPr>
+              <w:t>Last</w:t>
+            </w:r>
+          </w:p>
+          <w:p>
+            <w:pPr>
+              <w:pStyle w:val="Default"/>
+              <w:rPr>
+                <w:rFonts w:ascii="Courier" w:hAnsi="Courier"/>
+                <w:b/>
+                <w:bCs/>
+                <w:sz w:val="18"/>
+                <w:szCs w:val="18"/>
+              </w:rPr>
+            </w:pPr>
+            <w:r>
+              <w:rPr>
+                <w:rFonts w:ascii="Courier" w:hAnsi="Courier"/>
+                <w:sz w:val="18"/>
+                <w:szCs w:val="18"/>
+              </w:rPr>
+              <w:t>Reading 1?</w:t>
+            </w:r>
+            <w:r>
+              <w:rPr>
+                <w:rFonts w:ascii="Courier" w:hAnsi="Courier"/>
+                <w:sz w:val="18"/>
+                <w:szCs w:val="18"/>
+              </w:rPr>
+              <w:t xml:space="preserve"> </w:t>
+            </w:r>
+            <w:r>
+              <w:rPr>
+                <w:rFonts w:ascii="Courier" w:hAnsi="Courier"/>
+                <w:b/>
+                <w:sz w:val="18"/>
+                <w:szCs w:val="18"/>
+              </w:rPr>
+              <w:t>100</w:t>
+            </w:r>
+          </w:p>
+          <w:p>
+            <w:pPr>
+              <w:pStyle w:val="Default"/>
+              <w:rPr>
+                <w:rFonts w:ascii="Courier" w:hAnsi="Courier"/>
+                <w:b/>
+                <w:bCs/>
+                <w:sz w:val="18"/>
+                <w:szCs w:val="18"/>
+              </w:rPr>
+            </w:pPr>
+            <w:r>
+              <w:rPr>
+                <w:rFonts w:ascii="Courier" w:hAnsi="Courier"/>
+                <w:bCs/>
+                <w:sz w:val="18"/>
+                <w:szCs w:val="18"/>
+              </w:rPr>
+              <w:t xml:space="preserve">Reading 2? </w:t>
+            </w:r>
+            <w:r>
+              <w:rPr>
+                <w:rFonts w:ascii="Courier" w:hAnsi="Courier"/>
+                <w:b/>
+                <w:bCs/>
+                <w:sz w:val="18"/>
+                <w:szCs w:val="18"/>
+              </w:rPr>
+              <w:t>3</w:t>
+            </w:r>
+            <w:r>
+              <w:rPr>
+                <w:rFonts w:ascii="Courier" w:hAnsi="Courier"/>
+                <w:b/>
+                <w:bCs/>
+                <w:sz w:val="18"/>
+                <w:szCs w:val="18"/>
+              </w:rPr>
+              <w:t>5</w:t>
+            </w:r>
+          </w:p>
+          <w:p>
+            <w:pPr>
+              <w:pStyle w:val="Default"/>
+              <w:rPr>
+                <w:rFonts w:ascii="Courier" w:hAnsi="Courier"/>
+                <w:b/>
+                <w:bCs/>
+                <w:sz w:val="18"/>
+                <w:szCs w:val="18"/>
+              </w:rPr>
+            </w:pPr>
+            <w:r>
+              <w:rPr>
+                <w:rFonts w:ascii="Courier" w:hAnsi="Courier"/>
+                <w:bCs/>
+                <w:sz w:val="18"/>
+                <w:szCs w:val="18"/>
+              </w:rPr>
+              <w:t xml:space="preserve">Reading 3? </w:t>
+            </w:r>
+            <w:r>
+              <w:rPr>
+                <w:rFonts w:ascii="Courier" w:hAnsi="Courier"/>
+                <w:b/>
+                <w:bCs/>
+                <w:sz w:val="18"/>
+                <w:szCs w:val="18"/>
+              </w:rPr>
+              <w:t>20</w:t>
+            </w:r>
+          </w:p>
+          <w:p>
+            <w:pPr>
+              <w:pStyle w:val="Default"/>
+              <w:rPr>
+                <w:rFonts w:ascii="Courier" w:hAnsi="Courier"/>
+                <w:sz w:val="18"/>
+                <w:szCs w:val="18"/>
+              </w:rPr>
+            </w:pPr>
+            <w:r>
+              <w:rPr>
+                <w:rFonts w:ascii="Courier" w:hAnsi="Courier"/>
+                <w:bCs/>
+                <w:sz w:val="18"/>
+                <w:szCs w:val="18"/>
+              </w:rPr>
+              <w:t>Reading 4?</w:t>
+            </w:r>
+            <w:r>
+              <w:rPr>
+                <w:rFonts w:ascii="Courier" w:hAnsi="Courier"/>
+                <w:b/>
+                <w:bCs/>
+                <w:sz w:val="18"/>
+                <w:szCs w:val="18"/>
+              </w:rPr>
+              <w:t xml:space="preserve"> </w:t>
+            </w:r>
+            <w:r>
+              <w:rPr>
+                <w:rFonts w:ascii="Courier" w:hAnsi="Courier"/>
+                <w:b/>
+                <w:bCs/>
+                <w:sz w:val="18"/>
+                <w:szCs w:val="18"/>
+              </w:rPr>
+              <w:t>10</w:t>
+            </w:r>
+            <w:r>
+              <w:rPr>
                 <w:rFonts w:ascii="Courier" w:eastAsia="Courier" w:hAnsi="Courier" w:cs="Courier"/>
                 <w:sz w:val="18"/>
                 <w:szCs w:val="18"/>
               </w:rPr>
-            </w:pPr>
-            <w:r>
-              <w:rPr>
-                <w:rFonts w:ascii="Courier" w:hAnsi="Courier"/>
-                <w:sz w:val="18"/>
-                <w:szCs w:val="18"/>
-              </w:rPr>
-              <w:t>Prompt?</w:t>
-            </w:r>
-            <w:r>
-              <w:rPr>
-                <w:rFonts w:ascii="Courier" w:hAnsi="Courier"/>
+              <w:br/>
+            </w:r>
+            <w:r>
+              <w:rPr>
+                <w:rFonts w:ascii="Courier" w:hAnsi="Courier"/>
+                <w:sz w:val="18"/>
+                <w:szCs w:val="18"/>
+              </w:rPr>
+              <w:t>Fish Diving</w:t>
+            </w:r>
+          </w:p>
+          <w:p>
+            <w:pPr>
+              <w:pStyle w:val="Default"/>
+              <w:rPr>
+                <w:rFonts w:ascii="Courier" w:hAnsi="Courier"/>
+                <w:sz w:val="18"/>
+                <w:szCs w:val="18"/>
+              </w:rPr>
+            </w:pPr>
+          </w:p>
+          <w:p>
+            <w:pPr>
+              <w:pStyle w:val="Default"/>
+              <w:rPr>
+                <w:rFonts w:ascii="Courier" w:hAnsi="Courier"/>
+                <w:b/>
+                <w:bCs/>
+                <w:sz w:val="18"/>
+                <w:szCs w:val="18"/>
+              </w:rPr>
+            </w:pPr>
+            <w:r>
+              <w:rPr>
+                <w:rFonts w:ascii="Courier" w:hAnsi="Courier"/>
+                <w:sz w:val="18"/>
+                <w:szCs w:val="18"/>
+              </w:rPr>
+              <w:t xml:space="preserve">Reading 1? </w:t>
+            </w:r>
+            <w:r>
+              <w:rPr>
+                <w:rFonts w:ascii="Courier" w:hAnsi="Courier"/>
+                <w:b/>
+                <w:sz w:val="18"/>
+                <w:szCs w:val="18"/>
+              </w:rPr>
+              <w:t>1</w:t>
+            </w:r>
+            <w:r>
+              <w:rPr>
+                <w:rFonts w:ascii="Courier" w:hAnsi="Courier"/>
+                <w:b/>
+                <w:sz w:val="18"/>
+                <w:szCs w:val="18"/>
+              </w:rPr>
+              <w:t>0</w:t>
+            </w:r>
+          </w:p>
+          <w:p>
+            <w:pPr>
+              <w:pStyle w:val="Default"/>
+              <w:rPr>
+                <w:rFonts w:ascii="Courier" w:hAnsi="Courier"/>
+                <w:b/>
+                <w:bCs/>
+                <w:sz w:val="18"/>
+                <w:szCs w:val="18"/>
+              </w:rPr>
+            </w:pPr>
+            <w:r>
+              <w:rPr>
+                <w:rFonts w:ascii="Courier" w:hAnsi="Courier"/>
+                <w:bCs/>
+                <w:sz w:val="18"/>
+                <w:szCs w:val="18"/>
+              </w:rPr>
+              <w:t xml:space="preserve">Reading 2? </w:t>
+            </w:r>
+            <w:r>
+              <w:rPr>
+                <w:rFonts w:ascii="Courier" w:hAnsi="Courier"/>
+                <w:b/>
+                <w:bCs/>
+                <w:sz w:val="18"/>
+                <w:szCs w:val="18"/>
+              </w:rPr>
+              <w:t>-100</w:t>
+            </w:r>
+          </w:p>
+          <w:p>
+            <w:pPr>
+              <w:pStyle w:val="Default"/>
+              <w:rPr>
+                <w:rFonts w:ascii="Courier" w:hAnsi="Courier"/>
+                <w:b/>
+                <w:bCs/>
+                <w:sz w:val="18"/>
+                <w:szCs w:val="18"/>
+              </w:rPr>
+            </w:pPr>
+            <w:r>
+              <w:rPr>
+                <w:rFonts w:ascii="Courier" w:hAnsi="Courier"/>
+                <w:bCs/>
+                <w:sz w:val="18"/>
+                <w:szCs w:val="18"/>
+              </w:rPr>
+              <w:t xml:space="preserve">Reading 2? </w:t>
+            </w:r>
+            <w:r>
+              <w:rPr>
+                <w:rFonts w:ascii="Courier" w:hAnsi="Courier"/>
+                <w:b/>
+                <w:bCs/>
+                <w:sz w:val="18"/>
+                <w:szCs w:val="18"/>
+              </w:rPr>
+              <w:t>60</w:t>
+            </w:r>
+          </w:p>
+          <w:p>
+            <w:pPr>
+              <w:pStyle w:val="Default"/>
+              <w:rPr>
+                <w:rFonts w:ascii="Courier" w:hAnsi="Courier"/>
+                <w:b/>
+                <w:bCs/>
+                <w:sz w:val="18"/>
+                <w:szCs w:val="18"/>
+              </w:rPr>
+            </w:pPr>
+            <w:r>
+              <w:rPr>
+                <w:rFonts w:ascii="Courier" w:hAnsi="Courier"/>
+                <w:bCs/>
+                <w:sz w:val="18"/>
+                <w:szCs w:val="18"/>
+              </w:rPr>
+              <w:t xml:space="preserve">Reading 3? </w:t>
+            </w:r>
+            <w:r>
+              <w:rPr>
+                <w:rFonts w:ascii="Courier" w:hAnsi="Courier"/>
+                <w:b/>
+                <w:bCs/>
+                <w:sz w:val="18"/>
+                <w:szCs w:val="18"/>
+              </w:rPr>
+              <w:t>85</w:t>
+            </w:r>
+            <w:r>
+              <w:rPr>
+                <w:rFonts w:ascii="Courier" w:hAnsi="Courier"/>
+                <w:b/>
+                <w:bCs/>
+                <w:sz w:val="18"/>
+                <w:szCs w:val="18"/>
+              </w:rPr>
+              <w:t>0</w:t>
+            </w:r>
+          </w:p>
+          <w:p>
+            <w:pPr>
+              <w:pStyle w:val="Default"/>
+              <w:rPr>
+                <w:rFonts w:ascii="Courier" w:hAnsi="Courier"/>
+                <w:sz w:val="18"/>
+                <w:szCs w:val="18"/>
+              </w:rPr>
+            </w:pPr>
+            <w:r>
+              <w:rPr>
+                <w:rFonts w:ascii="Courier" w:hAnsi="Courier"/>
+                <w:bCs/>
+                <w:sz w:val="18"/>
+                <w:szCs w:val="18"/>
+              </w:rPr>
+              <w:t>Reading 4?</w:t>
+            </w:r>
+            <w:r>
+              <w:rPr>
+                <w:rFonts w:ascii="Courier" w:hAnsi="Courier"/>
+                <w:b/>
+                <w:bCs/>
                 <w:sz w:val="18"/>
                 <w:szCs w:val="18"/>
               </w:rPr>
@@ -623,7 +1805,17 @@
                 <w:sz w:val="18"/>
                 <w:szCs w:val="18"/>
               </w:rPr>
-              <w:t>input</w:t>
+              <w:t>100</w:t>
+            </w:r>
+            <w:r>
+              <w:rPr>
+                <w:rFonts w:ascii="Courier" w:hAnsi="Courier"/>
+                <w:b/>
+                <w:bCs/>
+                <w:sz w:val="18"/>
+                <w:szCs w:val="18"/>
+              </w:rPr>
+              <w:t>0</w:t>
             </w:r>
             <w:r>
               <w:rPr>
@@ -639,16 +1831,224 @@
                 <w:sz w:val="18"/>
                 <w:szCs w:val="18"/>
               </w:rPr>
-              <w:t>Output</w:t>
-            </w:r>
-            <w:r>
-              <w:rPr>
-                <w:rFonts w:ascii="Courier" w:hAnsi="Courier"/>
+              <w:t xml:space="preserve">Fish </w:t>
+            </w:r>
+            <w:r>
+              <w:rPr>
+                <w:rFonts w:ascii="Courier" w:hAnsi="Courier"/>
+                <w:sz w:val="18"/>
+                <w:szCs w:val="18"/>
+              </w:rPr>
+              <w:t>Rising</w:t>
+            </w:r>
+          </w:p>
+          <w:p>
+            <w:pPr>
+              <w:pStyle w:val="Default"/>
+              <w:rPr>
+                <w:rFonts w:ascii="Courier" w:hAnsi="Courier"/>
+                <w:sz w:val="18"/>
+                <w:szCs w:val="18"/>
+              </w:rPr>
+            </w:pPr>
+          </w:p>
+          <w:p>
+            <w:pPr>
+              <w:pStyle w:val="Default"/>
+              <w:rPr>
+                <w:rFonts w:ascii="Courier" w:hAnsi="Courier"/>
+                <w:b/>
+                <w:bCs/>
+                <w:sz w:val="18"/>
+                <w:szCs w:val="18"/>
+              </w:rPr>
+            </w:pPr>
+            <w:r>
+              <w:rPr>
+                <w:rFonts w:ascii="Courier" w:hAnsi="Courier"/>
+                <w:sz w:val="18"/>
+                <w:szCs w:val="18"/>
+              </w:rPr>
+              <w:t xml:space="preserve">Reading 1? </w:t>
+            </w:r>
+            <w:r>
+              <w:rPr>
+                <w:rFonts w:ascii="Courier" w:hAnsi="Courier"/>
+                <w:b/>
+                <w:sz w:val="18"/>
+                <w:szCs w:val="18"/>
+              </w:rPr>
+              <w:t>100</w:t>
+            </w:r>
+          </w:p>
+          <w:p>
+            <w:pPr>
+              <w:pStyle w:val="Default"/>
+              <w:rPr>
+                <w:rFonts w:ascii="Courier" w:hAnsi="Courier"/>
+                <w:b/>
+                <w:bCs/>
+                <w:sz w:val="18"/>
+                <w:szCs w:val="18"/>
+              </w:rPr>
+            </w:pPr>
+            <w:r>
+              <w:rPr>
+                <w:rFonts w:ascii="Courier" w:hAnsi="Courier"/>
+                <w:bCs/>
+                <w:sz w:val="18"/>
+                <w:szCs w:val="18"/>
+              </w:rPr>
+              <w:t xml:space="preserve">Reading 2? </w:t>
+            </w:r>
+            <w:r>
+              <w:rPr>
+                <w:rFonts w:ascii="Courier" w:hAnsi="Courier"/>
+                <w:b/>
+                <w:bCs/>
+                <w:sz w:val="18"/>
+                <w:szCs w:val="18"/>
+              </w:rPr>
+              <w:t>35</w:t>
+            </w:r>
+          </w:p>
+          <w:p>
+            <w:pPr>
+              <w:pStyle w:val="Default"/>
+              <w:rPr>
+                <w:rFonts w:ascii="Courier" w:hAnsi="Courier"/>
+                <w:b/>
+                <w:bCs/>
+                <w:sz w:val="18"/>
+                <w:szCs w:val="18"/>
+              </w:rPr>
+            </w:pPr>
+            <w:r>
+              <w:rPr>
+                <w:rFonts w:ascii="Courier" w:hAnsi="Courier"/>
+                <w:bCs/>
+                <w:sz w:val="18"/>
+                <w:szCs w:val="18"/>
+              </w:rPr>
+              <w:t xml:space="preserve">Reading 3? </w:t>
+            </w:r>
+            <w:r>
+              <w:rPr>
+                <w:rFonts w:ascii="Courier" w:hAnsi="Courier"/>
+                <w:b/>
+                <w:bCs/>
+                <w:sz w:val="18"/>
+                <w:szCs w:val="18"/>
+              </w:rPr>
+              <w:t>20</w:t>
+            </w:r>
+          </w:p>
+          <w:p>
+            <w:pPr>
+              <w:pStyle w:val="Default"/>
+              <w:rPr>
+                <w:rFonts w:ascii="Courier" w:hAnsi="Courier"/>
+                <w:b/>
+                <w:bCs/>
+                <w:sz w:val="18"/>
+                <w:szCs w:val="18"/>
+              </w:rPr>
+            </w:pPr>
+            <w:r>
+              <w:rPr>
+                <w:rFonts w:ascii="Courier" w:hAnsi="Courier"/>
+                <w:bCs/>
+                <w:sz w:val="18"/>
+                <w:szCs w:val="18"/>
+              </w:rPr>
+              <w:t>Reading 4?</w:t>
+            </w:r>
+            <w:r>
+              <w:rPr>
+                <w:rFonts w:ascii="Courier" w:hAnsi="Courier"/>
+                <w:b/>
+                <w:bCs/>
                 <w:sz w:val="18"/>
                 <w:szCs w:val="18"/>
               </w:rPr>
               <w:t xml:space="preserve"> </w:t>
             </w:r>
+            <w:r>
+              <w:rPr>
+                <w:rFonts w:ascii="देवनागरी एम॰टी॰" w:hAnsi="देवनागरी एम॰टी॰"/>
+                <w:b/>
+                <w:bCs/>
+                <w:sz w:val="18"/>
+                <w:szCs w:val="18"/>
+              </w:rPr>
+              <w:t>Ω</w:t>
+            </w:r>
+          </w:p>
+          <w:p>
+            <w:pPr>
+              <w:pStyle w:val="Default"/>
+              <w:rPr>
+                <w:rFonts w:ascii="Courier" w:hAnsi="Courier"/>
+                <w:sz w:val="18"/>
+                <w:szCs w:val="18"/>
+              </w:rPr>
+            </w:pPr>
+            <w:r>
+              <w:rPr>
+                <w:rFonts w:ascii="Courier" w:hAnsi="Courier"/>
+                <w:bCs/>
+                <w:sz w:val="18"/>
+                <w:szCs w:val="18"/>
+              </w:rPr>
+              <w:t xml:space="preserve">Reading 4? </w:t>
+            </w:r>
+            <w:r>
+              <w:rPr>
+                <w:rFonts w:ascii="Courier" w:hAnsi="Courier"/>
+                <w:b/>
+                <w:bCs/>
+                <w:sz w:val="18"/>
+                <w:szCs w:val="18"/>
+              </w:rPr>
+              <w:t>5000</w:t>
+            </w:r>
+            <w:r>
+              <w:rPr>
+                <w:rFonts w:ascii="Courier" w:eastAsia="Courier" w:hAnsi="Courier" w:cs="Courier"/>
+                <w:sz w:val="18"/>
+                <w:szCs w:val="18"/>
+              </w:rPr>
+              <w:br/>
+            </w:r>
+            <w:r>
+              <w:rPr>
+                <w:rFonts w:ascii="Courier" w:hAnsi="Courier"/>
+                <w:sz w:val="18"/>
+                <w:szCs w:val="18"/>
+              </w:rPr>
+              <w:t>No Fish</w:t>
+            </w:r>
+          </w:p>
+          <w:p>
+            <w:pPr>
+              <w:pStyle w:val="Default"/>
+              <w:rPr>
+                <w:rFonts w:ascii="Courier" w:hAnsi="Courier"/>
+                <w:sz w:val="18"/>
+                <w:szCs w:val="18"/>
+              </w:rPr>
+            </w:pPr>
+          </w:p>
+          <w:p>
+            <w:pPr>
+              <w:pStyle w:val="Default"/>
+              <w:rPr>
+                <w:rFonts w:ascii="Courier" w:eastAsia="Courier" w:hAnsi="Courier" w:cs="Courier"/>
+                <w:b/>
+                <w:sz w:val="18"/>
+                <w:szCs w:val="18"/>
+              </w:rPr>
+            </w:pPr>
           </w:p>
         </w:tc>
       </w:tr>
@@ -980,7 +2380,7 @@
       </w:pPr>
     </w:pPrDefault>
   </w:docDefaults>
-  <w:latentStyles w:defLockedState="0" w:defUIPriority="99" w:defSemiHidden="0" w:defUnhideWhenUsed="0" w:defQFormat="0" w:count="382">
+  <w:latentStyles w:defLockedState="0" w:defUIPriority="99" w:defSemiHidden="0" w:defUnhideWhenUsed="0" w:defQFormat="0" w:count="381">
     <w:lsdException w:name="Normal" w:uiPriority="0" w:qFormat="1"/>
     <w:lsdException w:name="heading 1" w:uiPriority="9" w:qFormat="1"/>
     <w:lsdException w:name="heading 2" w:semiHidden="1" w:uiPriority="9" w:unhideWhenUsed="1" w:qFormat="1"/>
@@ -1362,7 +2762,6 @@
     <w:lsdException w:name="List Table 6 Colorful Accent 6" w:uiPriority="51"/>
     <w:lsdException w:name="List Table 7 Colorful Accent 6" w:uiPriority="52"/>
     <w:lsdException w:name="Mention" w:semiHidden="1" w:unhideWhenUsed="1"/>
-    <w:lsdException w:name="Smart Hyperlink" w:semiHidden="1" w:unhideWhenUsed="1"/>
   </w:latentStyles>
   <w:style w:type="paragraph" w:default="1" w:styleId="Normal">
     <w:name w:val="Normal"/>

</xml_diff>